<commit_message>
Update Documento de Desenvolvimento.docx
</commit_message>
<xml_diff>
--- a/Documento de Desenvolvimento.docx
+++ b/Documento de Desenvolvimento.docx
@@ -58,16 +58,23 @@
         <w:rPr>
           <w:sz w:val="32"/>
           <w:szCs w:val="32"/>
-          <w:lang w:val="en-US"/>
-        </w:rPr>
-      </w:pPr>
+        </w:rPr>
+      </w:pPr>
+      <w:proofErr w:type="spellStart"/>
       <w:r>
         <w:rPr>
           <w:sz w:val="32"/>
           <w:szCs w:val="32"/>
-          <w:lang w:val="en-US"/>
-        </w:rPr>
-        <w:t xml:space="preserve">Email: </w:t>
+        </w:rPr>
+        <w:t>Email</w:t>
+      </w:r>
+      <w:proofErr w:type="spellEnd"/>
+      <w:r>
+        <w:rPr>
+          <w:sz w:val="32"/>
+          <w:szCs w:val="32"/>
+        </w:rPr>
+        <w:t xml:space="preserve">: </w:t>
       </w:r>
       <w:hyperlink r:id="rId5" w:history="1">
         <w:r>
@@ -75,7 +82,6 @@
             <w:rStyle w:val="Hyperlink"/>
             <w:sz w:val="32"/>
             <w:szCs w:val="32"/>
-            <w:lang w:val="en-US"/>
           </w:rPr>
           <w:t>rossi.rafael.proenca@gmail.com</w:t>
         </w:r>
@@ -89,7 +95,6 @@
           <w:bCs/>
           <w:sz w:val="28"/>
           <w:szCs w:val="28"/>
-          <w:lang w:val="en-US"/>
         </w:rPr>
       </w:pPr>
     </w:p>
@@ -2472,7 +2477,21 @@
           <w:sz w:val="28"/>
           <w:szCs w:val="28"/>
         </w:rPr>
-        <w:t xml:space="preserve">O projeto encontra-se disponível, assim como seu </w:t>
+        <w:t>O projeto encontra-se disponível</w:t>
+      </w:r>
+      <w:r>
+        <w:rPr>
+          <w:sz w:val="28"/>
+          <w:szCs w:val="28"/>
+        </w:rPr>
+        <w:t xml:space="preserve"> </w:t>
+      </w:r>
+      <w:r>
+        <w:rPr>
+          <w:sz w:val="28"/>
+          <w:szCs w:val="28"/>
+        </w:rPr>
+        <w:t xml:space="preserve">no </w:t>
       </w:r>
       <w:proofErr w:type="spellStart"/>
       <w:r>
@@ -2480,7 +2499,7 @@
           <w:sz w:val="28"/>
           <w:szCs w:val="28"/>
         </w:rPr>
-        <w:t>apk</w:t>
+        <w:t>github</w:t>
       </w:r>
       <w:proofErr w:type="spellEnd"/>
       <w:r>
@@ -2488,22 +2507,6 @@
           <w:sz w:val="28"/>
           <w:szCs w:val="28"/>
         </w:rPr>
-        <w:t xml:space="preserve">, no </w:t>
-      </w:r>
-      <w:proofErr w:type="spellStart"/>
-      <w:r>
-        <w:rPr>
-          <w:sz w:val="28"/>
-          <w:szCs w:val="28"/>
-        </w:rPr>
-        <w:t>github</w:t>
-      </w:r>
-      <w:proofErr w:type="spellEnd"/>
-      <w:r>
-        <w:rPr>
-          <w:sz w:val="28"/>
-          <w:szCs w:val="28"/>
-        </w:rPr>
         <w:t>, que pode ser acessado pelo link:</w:t>
       </w:r>
     </w:p>
@@ -2511,8 +2514,10 @@
       <w:pPr>
         <w:ind w:firstLine="360"/>
         <w:rPr>
-          <w:sz w:val="28"/>
-          <w:szCs w:val="28"/>
+          <w:color w:val="0563C1" w:themeColor="hyperlink"/>
+          <w:sz w:val="28"/>
+          <w:szCs w:val="28"/>
+          <w:u w:val="single"/>
         </w:rPr>
       </w:pPr>
       <w:hyperlink r:id="rId14" w:history="1">
@@ -2534,6 +2539,48 @@
           <w:szCs w:val="28"/>
         </w:rPr>
       </w:pPr>
+      <w:r>
+        <w:rPr>
+          <w:sz w:val="28"/>
+          <w:szCs w:val="28"/>
+        </w:rPr>
+        <w:t xml:space="preserve">E o </w:t>
+      </w:r>
+      <w:proofErr w:type="spellStart"/>
+      <w:r>
+        <w:rPr>
+          <w:sz w:val="28"/>
+          <w:szCs w:val="28"/>
+        </w:rPr>
+        <w:t>Apk</w:t>
+      </w:r>
+      <w:proofErr w:type="spellEnd"/>
+      <w:r>
+        <w:rPr>
+          <w:sz w:val="28"/>
+          <w:szCs w:val="28"/>
+        </w:rPr>
+        <w:t>:</w:t>
+      </w:r>
+    </w:p>
+    <w:p>
+      <w:pPr>
+        <w:ind w:firstLine="360"/>
+        <w:rPr>
+          <w:sz w:val="28"/>
+          <w:szCs w:val="28"/>
+        </w:rPr>
+      </w:pPr>
+      <w:hyperlink r:id="rId15" w:history="1">
+        <w:r>
+          <w:rPr>
+            <w:rStyle w:val="Hyperlink"/>
+            <w:sz w:val="28"/>
+            <w:szCs w:val="28"/>
+          </w:rPr>
+          <w:t>https://drive.google.com/file/d/1fcUgYTL3tXbQPdZbfh14hHj9KTsS_Ukf/view?usp=sharing</w:t>
+        </w:r>
+      </w:hyperlink>
     </w:p>
     <w:p>
       <w:pPr>

</xml_diff>